<commit_message>
Added additional model for robustness check
</commit_message>
<xml_diff>
--- a/code/Walmart_Analysis.docx
+++ b/code/Walmart_Analysis.docx
@@ -24,7 +24,7 @@
         <w:pStyle w:val="FirstParagraph"/>
       </w:pPr>
       <w:r>
-        <w:t xml:space="preserve">Average temperatures have been rising over time, Wal-Mart is curious whether this might have a harmful impact on their sales. The analysis is focused on evaluating the dataset provided across 45 stores spanning February 2010 through October 2012, to understand if there is casual relationship between sales and temperatures and if there are any other factors (variables) which also affect the sales along with temperature</w:t>
+        <w:t xml:space="preserve">Average temperatures have been rising over time, Wal-Mart is curious whether this might have a harmful impact on their sales. The analysis is focused on evaluating the dataset provided across 45 stores spanning February 2010 through October 2012, to understand if there is causal relationship between sales and temperatures and if there are any other factors (variables) which also affect the sales along with temperature</w:t>
       </w:r>
     </w:p>
     <w:p>
@@ -436,17 +436,6 @@
         </w:numPr>
       </w:pPr>
       <w:r>
-        <w:t xml:space="preserve">Convert store as a binary variable</w:t>
-      </w:r>
-    </w:p>
-    <w:p>
-      <w:pPr>
-        <w:numPr>
-          <w:ilvl w:val="0"/>
-          <w:numId w:val="1001"/>
-        </w:numPr>
-      </w:pPr>
-      <w:r>
         <w:t xml:space="preserve">Convert weekly sales as logs</w:t>
       </w:r>
     </w:p>
@@ -699,7 +688,7 @@
         <w:rPr>
           <w:rStyle w:val="CommentTok"/>
         </w:rPr>
-        <w:t xml:space="preserve"># Convert store as a binary variable </w:t>
+        <w:t xml:space="preserve"># Convert weekly sales as logs </w:t>
       </w:r>
       <w:r>
         <w:br/>
@@ -708,7 +697,7 @@
         <w:rPr>
           <w:rStyle w:val="CommentTok"/>
         </w:rPr>
-        <w:t xml:space="preserve"># Convert weekly sales as logs </w:t>
+        <w:t xml:space="preserve"># Extract year and month from date</w:t>
       </w:r>
       <w:r>
         <w:br/>
@@ -874,39 +863,6 @@
           <w:rStyle w:val="NormalTok"/>
         </w:rPr>
         <w:t xml:space="preserve">),</w:t>
-      </w:r>
-      <w:r>
-        <w:br/>
-      </w:r>
-      <w:r>
-        <w:rPr>
-          <w:rStyle w:val="NormalTok"/>
-        </w:rPr>
-        <w:t xml:space="preserve">      </w:t>
-      </w:r>
-      <w:r>
-        <w:rPr>
-          <w:rStyle w:val="AttributeTok"/>
-        </w:rPr>
-        <w:t xml:space="preserve">Store =</w:t>
-      </w:r>
-      <w:r>
-        <w:rPr>
-          <w:rStyle w:val="NormalTok"/>
-        </w:rPr>
-        <w:t xml:space="preserve"> </w:t>
-      </w:r>
-      <w:r>
-        <w:rPr>
-          <w:rStyle w:val="FunctionTok"/>
-        </w:rPr>
-        <w:t xml:space="preserve">as.factor</w:t>
-      </w:r>
-      <w:r>
-        <w:rPr>
-          <w:rStyle w:val="NormalTok"/>
-        </w:rPr>
-        <w:t xml:space="preserve">(Store),</w:t>
       </w:r>
       <w:r>
         <w:br/>
@@ -2801,7 +2757,7 @@
         <w:pStyle w:val="BodyText"/>
       </w:pPr>
       <w:r>
-        <w:t xml:space="preserve">The purpose of this plot is to check the functional form i.e shape of the dependent variable i.e</w:t>
+        <w:t xml:space="preserve">The purpose of this plot is to check the functional form i.e shape of the dependent variable</w:t>
       </w:r>
       <w:r>
         <w:t xml:space="preserve"> </w:t>
@@ -2817,7 +2773,7 @@
         <w:t xml:space="preserve"> </w:t>
       </w:r>
       <w:r>
-        <w:t xml:space="preserve">and independent variable i.e</w:t>
+        <w:t xml:space="preserve">and independent variable</w:t>
       </w:r>
       <w:r>
         <w:t xml:space="preserve"> </w:t>
@@ -2848,493 +2804,14 @@
     </w:p>
     <w:p>
       <w:pPr>
-        <w:pStyle w:val="FirstParagraph"/>
-      </w:pPr>
-      <w:r>
-        <w:t xml:space="preserve">A panel fixed regression model blocks both date (time) and store back-doors paths.</w:t>
-      </w:r>
-    </w:p>
-    <w:p>
-      <w:pPr>
+        <w:pStyle w:val="Compact"/>
         <w:numPr>
           <w:ilvl w:val="0"/>
           <w:numId w:val="1004"/>
         </w:numPr>
       </w:pPr>
       <w:r>
-        <w:t xml:space="preserve">Controls - Fuel_Price, CPI, Unemployment</w:t>
-      </w:r>
-    </w:p>
-    <w:p>
-      <w:pPr>
-        <w:numPr>
-          <w:ilvl w:val="0"/>
-          <w:numId w:val="1004"/>
-        </w:numPr>
-      </w:pPr>
-      <w:r>
-        <w:t xml:space="preserve">Fixed effect for stores controls for time - invariant effects i.e store size, location , demographics ( gender and age of customers …etc)</w:t>
-      </w:r>
-    </w:p>
-    <w:p>
-      <w:pPr>
-        <w:numPr>
-          <w:ilvl w:val="0"/>
-          <w:numId w:val="1004"/>
-        </w:numPr>
-      </w:pPr>
-      <w:r>
-        <w:t xml:space="preserve">Fixed effect for date ( Weekly) controls for time - invariant effects example seasonal patterns ( holiday sales)</w:t>
-      </w:r>
-    </w:p>
-    <w:p>
-      <w:pPr>
-        <w:numPr>
-          <w:ilvl w:val="0"/>
-          <w:numId w:val="1004"/>
-        </w:numPr>
-      </w:pPr>
-      <w:r>
-        <w:t xml:space="preserve">Use clustered SEs by store (serial correlation within store over time is likely)</w:t>
-      </w:r>
-    </w:p>
-    <w:p>
-      <w:pPr>
-        <w:pStyle w:val="SourceCode"/>
-      </w:pPr>
-      <w:r>
-        <w:rPr>
-          <w:rStyle w:val="CommentTok"/>
-        </w:rPr>
-        <w:t xml:space="preserve"># Panel fixed effect regression </w:t>
-      </w:r>
-      <w:r>
-        <w:br/>
-      </w:r>
-      <w:r>
-        <w:br/>
-      </w:r>
-      <w:r>
-        <w:rPr>
-          <w:rStyle w:val="NormalTok"/>
-        </w:rPr>
-        <w:t xml:space="preserve">m1 </w:t>
-      </w:r>
-      <w:r>
-        <w:rPr>
-          <w:rStyle w:val="OtherTok"/>
-        </w:rPr>
-        <w:t xml:space="preserve">&lt;-</w:t>
-      </w:r>
-      <w:r>
-        <w:rPr>
-          <w:rStyle w:val="NormalTok"/>
-        </w:rPr>
-        <w:t xml:space="preserve"> </w:t>
-      </w:r>
-      <w:r>
-        <w:rPr>
-          <w:rStyle w:val="FunctionTok"/>
-        </w:rPr>
-        <w:t xml:space="preserve">feols</w:t>
-      </w:r>
-      <w:r>
-        <w:rPr>
-          <w:rStyle w:val="NormalTok"/>
-        </w:rPr>
-        <w:t xml:space="preserve"> (</w:t>
-      </w:r>
-      <w:r>
-        <w:br/>
-      </w:r>
-      <w:r>
-        <w:rPr>
-          <w:rStyle w:val="NormalTok"/>
-        </w:rPr>
-        <w:t xml:space="preserve">      log_sales </w:t>
-      </w:r>
-      <w:r>
-        <w:rPr>
-          <w:rStyle w:val="SpecialCharTok"/>
-        </w:rPr>
-        <w:t xml:space="preserve">~</w:t>
-      </w:r>
-      <w:r>
-        <w:rPr>
-          <w:rStyle w:val="NormalTok"/>
-        </w:rPr>
-        <w:t xml:space="preserve"> Temperature </w:t>
-      </w:r>
-      <w:r>
-        <w:rPr>
-          <w:rStyle w:val="SpecialCharTok"/>
-        </w:rPr>
-        <w:t xml:space="preserve">+</w:t>
-      </w:r>
-      <w:r>
-        <w:rPr>
-          <w:rStyle w:val="NormalTok"/>
-        </w:rPr>
-        <w:t xml:space="preserve"> </w:t>
-      </w:r>
-      <w:r>
-        <w:rPr>
-          <w:rStyle w:val="FunctionTok"/>
-        </w:rPr>
-        <w:t xml:space="preserve">I</w:t>
-      </w:r>
-      <w:r>
-        <w:rPr>
-          <w:rStyle w:val="NormalTok"/>
-        </w:rPr>
-        <w:t xml:space="preserve">(Temperature</w:t>
-      </w:r>
-      <w:r>
-        <w:rPr>
-          <w:rStyle w:val="SpecialCharTok"/>
-        </w:rPr>
-        <w:t xml:space="preserve">^</w:t>
-      </w:r>
-      <w:r>
-        <w:rPr>
-          <w:rStyle w:val="DecValTok"/>
-        </w:rPr>
-        <w:t xml:space="preserve">2</w:t>
-      </w:r>
-      <w:r>
-        <w:rPr>
-          <w:rStyle w:val="NormalTok"/>
-        </w:rPr>
-        <w:t xml:space="preserve">) </w:t>
-      </w:r>
-      <w:r>
-        <w:rPr>
-          <w:rStyle w:val="SpecialCharTok"/>
-        </w:rPr>
-        <w:t xml:space="preserve">+</w:t>
-      </w:r>
-      <w:r>
-        <w:rPr>
-          <w:rStyle w:val="NormalTok"/>
-        </w:rPr>
-        <w:t xml:space="preserve"> Fuel_Price </w:t>
-      </w:r>
-      <w:r>
-        <w:rPr>
-          <w:rStyle w:val="SpecialCharTok"/>
-        </w:rPr>
-        <w:t xml:space="preserve">+</w:t>
-      </w:r>
-      <w:r>
-        <w:rPr>
-          <w:rStyle w:val="NormalTok"/>
-        </w:rPr>
-        <w:t xml:space="preserve"> CPI </w:t>
-      </w:r>
-      <w:r>
-        <w:rPr>
-          <w:rStyle w:val="SpecialCharTok"/>
-        </w:rPr>
-        <w:t xml:space="preserve">+</w:t>
-      </w:r>
-      <w:r>
-        <w:rPr>
-          <w:rStyle w:val="NormalTok"/>
-        </w:rPr>
-        <w:t xml:space="preserve"> Unemployment </w:t>
-      </w:r>
-      <w:r>
-        <w:br/>
-      </w:r>
-      <w:r>
-        <w:rPr>
-          <w:rStyle w:val="NormalTok"/>
-        </w:rPr>
-        <w:t xml:space="preserve">      </w:t>
-      </w:r>
-      <w:r>
-        <w:rPr>
-          <w:rStyle w:val="SpecialCharTok"/>
-        </w:rPr>
-        <w:t xml:space="preserve">|</w:t>
-      </w:r>
-      <w:r>
-        <w:rPr>
-          <w:rStyle w:val="NormalTok"/>
-        </w:rPr>
-        <w:t xml:space="preserve">Store</w:t>
-      </w:r>
-      <w:r>
-        <w:rPr>
-          <w:rStyle w:val="SpecialCharTok"/>
-        </w:rPr>
-        <w:t xml:space="preserve">+</w:t>
-      </w:r>
-      <w:r>
-        <w:rPr>
-          <w:rStyle w:val="NormalTok"/>
-        </w:rPr>
-        <w:t xml:space="preserve">Date,      </w:t>
-      </w:r>
-      <w:r>
-        <w:br/>
-      </w:r>
-      <w:r>
-        <w:rPr>
-          <w:rStyle w:val="NormalTok"/>
-        </w:rPr>
-        <w:t xml:space="preserve">      </w:t>
-      </w:r>
-      <w:r>
-        <w:rPr>
-          <w:rStyle w:val="AttributeTok"/>
-        </w:rPr>
-        <w:t xml:space="preserve">data =</w:t>
-      </w:r>
-      <w:r>
-        <w:rPr>
-          <w:rStyle w:val="NormalTok"/>
-        </w:rPr>
-        <w:t xml:space="preserve"> walmart,</w:t>
-      </w:r>
-      <w:r>
-        <w:br/>
-      </w:r>
-      <w:r>
-        <w:rPr>
-          <w:rStyle w:val="NormalTok"/>
-        </w:rPr>
-        <w:t xml:space="preserve">      </w:t>
-      </w:r>
-      <w:r>
-        <w:rPr>
-          <w:rStyle w:val="AttributeTok"/>
-        </w:rPr>
-        <w:t xml:space="preserve">vcov =</w:t>
-      </w:r>
-      <w:r>
-        <w:rPr>
-          <w:rStyle w:val="NormalTok"/>
-        </w:rPr>
-        <w:t xml:space="preserve"> </w:t>
-      </w:r>
-      <w:r>
-        <w:rPr>
-          <w:rStyle w:val="SpecialCharTok"/>
-        </w:rPr>
-        <w:t xml:space="preserve">~</w:t>
-      </w:r>
-      <w:r>
-        <w:rPr>
-          <w:rStyle w:val="NormalTok"/>
-        </w:rPr>
-        <w:t xml:space="preserve"> Store)</w:t>
-      </w:r>
-      <w:r>
-        <w:br/>
-      </w:r>
-      <w:r>
-        <w:br/>
-      </w:r>
-      <w:r>
-        <w:rPr>
-          <w:rStyle w:val="FunctionTok"/>
-        </w:rPr>
-        <w:t xml:space="preserve">etable</w:t>
-      </w:r>
-      <w:r>
-        <w:rPr>
-          <w:rStyle w:val="NormalTok"/>
-        </w:rPr>
-        <w:t xml:space="preserve">(m1,</w:t>
-      </w:r>
-      <w:r>
-        <w:rPr>
-          <w:rStyle w:val="AttributeTok"/>
-        </w:rPr>
-        <w:t xml:space="preserve">digits =</w:t>
-      </w:r>
-      <w:r>
-        <w:rPr>
-          <w:rStyle w:val="NormalTok"/>
-        </w:rPr>
-        <w:t xml:space="preserve"> </w:t>
-      </w:r>
-      <w:r>
-        <w:rPr>
-          <w:rStyle w:val="DecValTok"/>
-        </w:rPr>
-        <w:t xml:space="preserve">3</w:t>
-      </w:r>
-      <w:r>
-        <w:rPr>
-          <w:rStyle w:val="NormalTok"/>
-        </w:rPr>
-        <w:t xml:space="preserve">)</w:t>
-      </w:r>
-    </w:p>
-    <w:p>
-      <w:pPr>
-        <w:pStyle w:val="SourceCode"/>
-      </w:pPr>
-      <w:r>
-        <w:rPr>
-          <w:rStyle w:val="VerbatimChar"/>
-        </w:rPr>
-        <w:t xml:space="preserve">                                       m1</w:t>
-      </w:r>
-      <w:r>
-        <w:br/>
-      </w:r>
-      <w:r>
-        <w:rPr>
-          <w:rStyle w:val="VerbatimChar"/>
-        </w:rPr>
-        <w:t xml:space="preserve">Dependent Var.:                 log_sales</w:t>
-      </w:r>
-      <w:r>
-        <w:br/>
-      </w:r>
-      <w:r>
-        <w:rPr>
-          <w:rStyle w:val="VerbatimChar"/>
-        </w:rPr>
-        <w:t xml:space="preserve">                                         </w:t>
-      </w:r>
-      <w:r>
-        <w:br/>
-      </w:r>
-      <w:r>
-        <w:rPr>
-          <w:rStyle w:val="VerbatimChar"/>
-        </w:rPr>
-        <w:t xml:space="preserve">Temperature             0.005*** (0.0009)</w:t>
-      </w:r>
-      <w:r>
-        <w:br/>
-      </w:r>
-      <w:r>
-        <w:rPr>
-          <w:rStyle w:val="VerbatimChar"/>
-        </w:rPr>
-        <w:t xml:space="preserve">I(I(Temperature^2)) -3.27e-5*** (7.86e-6)</w:t>
-      </w:r>
-      <w:r>
-        <w:br/>
-      </w:r>
-      <w:r>
-        <w:rPr>
-          <w:rStyle w:val="VerbatimChar"/>
-        </w:rPr>
-        <w:t xml:space="preserve">Fuel_Price                 -0.005 (0.021)</w:t>
-      </w:r>
-      <w:r>
-        <w:br/>
-      </w:r>
-      <w:r>
-        <w:rPr>
-          <w:rStyle w:val="VerbatimChar"/>
-        </w:rPr>
-        <w:t xml:space="preserve">CPI                       -0.0003 (0.006)</w:t>
-      </w:r>
-      <w:r>
-        <w:br/>
-      </w:r>
-      <w:r>
-        <w:rPr>
-          <w:rStyle w:val="VerbatimChar"/>
-        </w:rPr>
-        <w:t xml:space="preserve">Unemployment              -0.026* (0.013)</w:t>
-      </w:r>
-      <w:r>
-        <w:br/>
-      </w:r>
-      <w:r>
-        <w:rPr>
-          <w:rStyle w:val="VerbatimChar"/>
-        </w:rPr>
-        <w:t xml:space="preserve">Fixed-Effects:      ---------------------</w:t>
-      </w:r>
-      <w:r>
-        <w:br/>
-      </w:r>
-      <w:r>
-        <w:rPr>
-          <w:rStyle w:val="VerbatimChar"/>
-        </w:rPr>
-        <w:t xml:space="preserve">Store                                 Yes</w:t>
-      </w:r>
-      <w:r>
-        <w:br/>
-      </w:r>
-      <w:r>
-        <w:rPr>
-          <w:rStyle w:val="VerbatimChar"/>
-        </w:rPr>
-        <w:t xml:space="preserve">Date                                  Yes</w:t>
-      </w:r>
-      <w:r>
-        <w:br/>
-      </w:r>
-      <w:r>
-        <w:rPr>
-          <w:rStyle w:val="VerbatimChar"/>
-        </w:rPr>
-        <w:t xml:space="preserve">___________________ _____________________</w:t>
-      </w:r>
-      <w:r>
-        <w:br/>
-      </w:r>
-      <w:r>
-        <w:rPr>
-          <w:rStyle w:val="VerbatimChar"/>
-        </w:rPr>
-        <w:t xml:space="preserve">S.E.: Clustered                 by: Store</w:t>
-      </w:r>
-      <w:r>
-        <w:br/>
-      </w:r>
-      <w:r>
-        <w:rPr>
-          <w:rStyle w:val="VerbatimChar"/>
-        </w:rPr>
-        <w:t xml:space="preserve">Observations                        6,435</w:t>
-      </w:r>
-      <w:r>
-        <w:br/>
-      </w:r>
-      <w:r>
-        <w:rPr>
-          <w:rStyle w:val="VerbatimChar"/>
-        </w:rPr>
-        <w:t xml:space="preserve">R2                                0.98072</w:t>
-      </w:r>
-      <w:r>
-        <w:br/>
-      </w:r>
-      <w:r>
-        <w:rPr>
-          <w:rStyle w:val="VerbatimChar"/>
-        </w:rPr>
-        <w:t xml:space="preserve">Within R2                         0.03797</w:t>
-      </w:r>
-      <w:r>
-        <w:br/>
-      </w:r>
-      <w:r>
-        <w:rPr>
-          <w:rStyle w:val="VerbatimChar"/>
-        </w:rPr>
-        <w:t xml:space="preserve">---</w:t>
-      </w:r>
-      <w:r>
-        <w:br/>
-      </w:r>
-      <w:r>
-        <w:rPr>
-          <w:rStyle w:val="VerbatimChar"/>
-        </w:rPr>
-        <w:t xml:space="preserve">Signif. codes: 0 '***' 0.001 '**' 0.01 '*' 0.05 '.' 0.1 ' ' 1</w:t>
+        <w:t xml:space="preserve">Model 1</w:t>
       </w:r>
     </w:p>
     <w:p>
@@ -3342,31 +2819,7 @@
         <w:pStyle w:val="FirstParagraph"/>
       </w:pPr>
       <w:r>
-        <w:rPr>
-          <w:b/>
-          <w:bCs/>
-        </w:rPr>
-        <w:t xml:space="preserve">Regression Interpretation</w:t>
-      </w:r>
-    </w:p>
-    <w:p>
-      <w:pPr>
-        <w:pStyle w:val="BodyText"/>
-      </w:pPr>
-      <w:r>
-        <w:t xml:space="preserve">A one degree Fahrenheit increase in temperature is associated with approximately 0.5% increase in weekly sales, holding fuel prices, CPI, unemployment, date and store fixed effects constant.</w:t>
-      </w:r>
-    </w:p>
-    <w:p>
-      <w:pPr>
-        <w:pStyle w:val="BodyText"/>
-      </w:pPr>
-      <w:r>
-        <w:rPr>
-          <w:b/>
-          <w:bCs/>
-        </w:rPr>
-        <w:t xml:space="preserve">Temperature effect -</w:t>
+        <w:t xml:space="preserve">A panel fixed regression model blocks both date (time) and store back-doors paths.</w:t>
       </w:r>
     </w:p>
     <w:p>
@@ -3377,7 +2830,7 @@
         </w:numPr>
       </w:pPr>
       <w:r>
-        <w:t xml:space="preserve">Coefficent Temperature = 0.005 (p&lt;0.001)</w:t>
+        <w:t xml:space="preserve">Controls - Fuel_Price, CPI, Unemployment</w:t>
       </w:r>
     </w:p>
     <w:p>
@@ -3388,7 +2841,464 @@
         </w:numPr>
       </w:pPr>
       <w:r>
-        <w:t xml:space="preserve">Coefficient Temperature^2 = -3.27e-5 (p&lt;0.001)</w:t>
+        <w:t xml:space="preserve">Fixed effect for stores controls for time - invariant effects i.e store size, location , demographics ( gender and age of customers …etc)</w:t>
+      </w:r>
+    </w:p>
+    <w:p>
+      <w:pPr>
+        <w:numPr>
+          <w:ilvl w:val="0"/>
+          <w:numId w:val="1005"/>
+        </w:numPr>
+      </w:pPr>
+      <w:r>
+        <w:t xml:space="preserve">Fixed effect for date ( Weekly) controls for time - invariant effects example seasonal patterns ( holiday sales)</w:t>
+      </w:r>
+    </w:p>
+    <w:p>
+      <w:pPr>
+        <w:numPr>
+          <w:ilvl w:val="0"/>
+          <w:numId w:val="1005"/>
+        </w:numPr>
+      </w:pPr>
+      <w:r>
+        <w:t xml:space="preserve">Standard errors are clustered at the store level to adjust for serial correlation within stores over time.</w:t>
+      </w:r>
+    </w:p>
+    <w:p>
+      <w:pPr>
+        <w:numPr>
+          <w:ilvl w:val="0"/>
+          <w:numId w:val="1005"/>
+        </w:numPr>
+      </w:pPr>
+      <w:r>
+        <w:t xml:space="preserve">Holiday_Flag is dropped because it has no independent variation once date fixed is included</w:t>
+      </w:r>
+    </w:p>
+    <w:p>
+      <w:pPr>
+        <w:pStyle w:val="SourceCode"/>
+      </w:pPr>
+      <w:r>
+        <w:rPr>
+          <w:rStyle w:val="CommentTok"/>
+        </w:rPr>
+        <w:t xml:space="preserve"># Panel fixed effect regression </w:t>
+      </w:r>
+      <w:r>
+        <w:br/>
+      </w:r>
+      <w:r>
+        <w:rPr>
+          <w:rStyle w:val="CommentTok"/>
+        </w:rPr>
+        <w:t xml:space="preserve"># vcov --&gt;Clustered Errors </w:t>
+      </w:r>
+      <w:r>
+        <w:br/>
+      </w:r>
+      <w:r>
+        <w:rPr>
+          <w:rStyle w:val="NormalTok"/>
+        </w:rPr>
+        <w:t xml:space="preserve">m1 </w:t>
+      </w:r>
+      <w:r>
+        <w:rPr>
+          <w:rStyle w:val="OtherTok"/>
+        </w:rPr>
+        <w:t xml:space="preserve">&lt;-</w:t>
+      </w:r>
+      <w:r>
+        <w:rPr>
+          <w:rStyle w:val="NormalTok"/>
+        </w:rPr>
+        <w:t xml:space="preserve"> </w:t>
+      </w:r>
+      <w:r>
+        <w:rPr>
+          <w:rStyle w:val="FunctionTok"/>
+        </w:rPr>
+        <w:t xml:space="preserve">feols</w:t>
+      </w:r>
+      <w:r>
+        <w:rPr>
+          <w:rStyle w:val="NormalTok"/>
+        </w:rPr>
+        <w:t xml:space="preserve"> (</w:t>
+      </w:r>
+      <w:r>
+        <w:br/>
+      </w:r>
+      <w:r>
+        <w:rPr>
+          <w:rStyle w:val="NormalTok"/>
+        </w:rPr>
+        <w:t xml:space="preserve">      log_sales </w:t>
+      </w:r>
+      <w:r>
+        <w:rPr>
+          <w:rStyle w:val="SpecialCharTok"/>
+        </w:rPr>
+        <w:t xml:space="preserve">~</w:t>
+      </w:r>
+      <w:r>
+        <w:rPr>
+          <w:rStyle w:val="NormalTok"/>
+        </w:rPr>
+        <w:t xml:space="preserve"> Temperature </w:t>
+      </w:r>
+      <w:r>
+        <w:rPr>
+          <w:rStyle w:val="SpecialCharTok"/>
+        </w:rPr>
+        <w:t xml:space="preserve">+</w:t>
+      </w:r>
+      <w:r>
+        <w:rPr>
+          <w:rStyle w:val="NormalTok"/>
+        </w:rPr>
+        <w:t xml:space="preserve"> </w:t>
+      </w:r>
+      <w:r>
+        <w:rPr>
+          <w:rStyle w:val="FunctionTok"/>
+        </w:rPr>
+        <w:t xml:space="preserve">I</w:t>
+      </w:r>
+      <w:r>
+        <w:rPr>
+          <w:rStyle w:val="NormalTok"/>
+        </w:rPr>
+        <w:t xml:space="preserve">(Temperature</w:t>
+      </w:r>
+      <w:r>
+        <w:rPr>
+          <w:rStyle w:val="SpecialCharTok"/>
+        </w:rPr>
+        <w:t xml:space="preserve">^</w:t>
+      </w:r>
+      <w:r>
+        <w:rPr>
+          <w:rStyle w:val="DecValTok"/>
+        </w:rPr>
+        <w:t xml:space="preserve">2</w:t>
+      </w:r>
+      <w:r>
+        <w:rPr>
+          <w:rStyle w:val="NormalTok"/>
+        </w:rPr>
+        <w:t xml:space="preserve">) </w:t>
+      </w:r>
+      <w:r>
+        <w:rPr>
+          <w:rStyle w:val="SpecialCharTok"/>
+        </w:rPr>
+        <w:t xml:space="preserve">+</w:t>
+      </w:r>
+      <w:r>
+        <w:rPr>
+          <w:rStyle w:val="NormalTok"/>
+        </w:rPr>
+        <w:t xml:space="preserve"> Fuel_Price </w:t>
+      </w:r>
+      <w:r>
+        <w:rPr>
+          <w:rStyle w:val="SpecialCharTok"/>
+        </w:rPr>
+        <w:t xml:space="preserve">+</w:t>
+      </w:r>
+      <w:r>
+        <w:rPr>
+          <w:rStyle w:val="NormalTok"/>
+        </w:rPr>
+        <w:t xml:space="preserve"> CPI </w:t>
+      </w:r>
+      <w:r>
+        <w:rPr>
+          <w:rStyle w:val="SpecialCharTok"/>
+        </w:rPr>
+        <w:t xml:space="preserve">+</w:t>
+      </w:r>
+      <w:r>
+        <w:rPr>
+          <w:rStyle w:val="NormalTok"/>
+        </w:rPr>
+        <w:t xml:space="preserve"> Unemployment </w:t>
+      </w:r>
+      <w:r>
+        <w:rPr>
+          <w:rStyle w:val="SpecialCharTok"/>
+        </w:rPr>
+        <w:t xml:space="preserve">|</w:t>
+      </w:r>
+      <w:r>
+        <w:rPr>
+          <w:rStyle w:val="NormalTok"/>
+        </w:rPr>
+        <w:t xml:space="preserve"> Store </w:t>
+      </w:r>
+      <w:r>
+        <w:rPr>
+          <w:rStyle w:val="SpecialCharTok"/>
+        </w:rPr>
+        <w:t xml:space="preserve">+</w:t>
+      </w:r>
+      <w:r>
+        <w:rPr>
+          <w:rStyle w:val="NormalTok"/>
+        </w:rPr>
+        <w:t xml:space="preserve">Date,      </w:t>
+      </w:r>
+      <w:r>
+        <w:br/>
+      </w:r>
+      <w:r>
+        <w:rPr>
+          <w:rStyle w:val="AttributeTok"/>
+        </w:rPr>
+        <w:t xml:space="preserve">data =</w:t>
+      </w:r>
+      <w:r>
+        <w:rPr>
+          <w:rStyle w:val="NormalTok"/>
+        </w:rPr>
+        <w:t xml:space="preserve"> walmart,</w:t>
+      </w:r>
+      <w:r>
+        <w:br/>
+      </w:r>
+      <w:r>
+        <w:rPr>
+          <w:rStyle w:val="AttributeTok"/>
+        </w:rPr>
+        <w:t xml:space="preserve">vcov =</w:t>
+      </w:r>
+      <w:r>
+        <w:rPr>
+          <w:rStyle w:val="NormalTok"/>
+        </w:rPr>
+        <w:t xml:space="preserve"> </w:t>
+      </w:r>
+      <w:r>
+        <w:rPr>
+          <w:rStyle w:val="SpecialCharTok"/>
+        </w:rPr>
+        <w:t xml:space="preserve">~</w:t>
+      </w:r>
+      <w:r>
+        <w:rPr>
+          <w:rStyle w:val="NormalTok"/>
+        </w:rPr>
+        <w:t xml:space="preserve"> Store)</w:t>
+      </w:r>
+      <w:r>
+        <w:br/>
+      </w:r>
+      <w:r>
+        <w:br/>
+      </w:r>
+      <w:r>
+        <w:rPr>
+          <w:rStyle w:val="FunctionTok"/>
+        </w:rPr>
+        <w:t xml:space="preserve">etable</w:t>
+      </w:r>
+      <w:r>
+        <w:rPr>
+          <w:rStyle w:val="NormalTok"/>
+        </w:rPr>
+        <w:t xml:space="preserve">(m1,</w:t>
+      </w:r>
+      <w:r>
+        <w:rPr>
+          <w:rStyle w:val="AttributeTok"/>
+        </w:rPr>
+        <w:t xml:space="preserve">digits =</w:t>
+      </w:r>
+      <w:r>
+        <w:rPr>
+          <w:rStyle w:val="NormalTok"/>
+        </w:rPr>
+        <w:t xml:space="preserve"> </w:t>
+      </w:r>
+      <w:r>
+        <w:rPr>
+          <w:rStyle w:val="DecValTok"/>
+        </w:rPr>
+        <w:t xml:space="preserve">3</w:t>
+      </w:r>
+      <w:r>
+        <w:rPr>
+          <w:rStyle w:val="NormalTok"/>
+        </w:rPr>
+        <w:t xml:space="preserve">)</w:t>
+      </w:r>
+    </w:p>
+    <w:p>
+      <w:pPr>
+        <w:pStyle w:val="SourceCode"/>
+      </w:pPr>
+      <w:r>
+        <w:rPr>
+          <w:rStyle w:val="VerbatimChar"/>
+        </w:rPr>
+        <w:t xml:space="preserve">                                       m1</w:t>
+      </w:r>
+      <w:r>
+        <w:br/>
+      </w:r>
+      <w:r>
+        <w:rPr>
+          <w:rStyle w:val="VerbatimChar"/>
+        </w:rPr>
+        <w:t xml:space="preserve">Dependent Var.:                 log_sales</w:t>
+      </w:r>
+      <w:r>
+        <w:br/>
+      </w:r>
+      <w:r>
+        <w:rPr>
+          <w:rStyle w:val="VerbatimChar"/>
+        </w:rPr>
+        <w:t xml:space="preserve">                                         </w:t>
+      </w:r>
+      <w:r>
+        <w:br/>
+      </w:r>
+      <w:r>
+        <w:rPr>
+          <w:rStyle w:val="VerbatimChar"/>
+        </w:rPr>
+        <w:t xml:space="preserve">Temperature             0.005*** (0.0009)</w:t>
+      </w:r>
+      <w:r>
+        <w:br/>
+      </w:r>
+      <w:r>
+        <w:rPr>
+          <w:rStyle w:val="VerbatimChar"/>
+        </w:rPr>
+        <w:t xml:space="preserve">I(I(Temperature^2)) -3.27e-5*** (7.86e-6)</w:t>
+      </w:r>
+      <w:r>
+        <w:br/>
+      </w:r>
+      <w:r>
+        <w:rPr>
+          <w:rStyle w:val="VerbatimChar"/>
+        </w:rPr>
+        <w:t xml:space="preserve">Fuel_Price                 -0.005 (0.021)</w:t>
+      </w:r>
+      <w:r>
+        <w:br/>
+      </w:r>
+      <w:r>
+        <w:rPr>
+          <w:rStyle w:val="VerbatimChar"/>
+        </w:rPr>
+        <w:t xml:space="preserve">CPI                       -0.0003 (0.006)</w:t>
+      </w:r>
+      <w:r>
+        <w:br/>
+      </w:r>
+      <w:r>
+        <w:rPr>
+          <w:rStyle w:val="VerbatimChar"/>
+        </w:rPr>
+        <w:t xml:space="preserve">Unemployment              -0.026* (0.013)</w:t>
+      </w:r>
+      <w:r>
+        <w:br/>
+      </w:r>
+      <w:r>
+        <w:rPr>
+          <w:rStyle w:val="VerbatimChar"/>
+        </w:rPr>
+        <w:t xml:space="preserve">Fixed-Effects:      ---------------------</w:t>
+      </w:r>
+      <w:r>
+        <w:br/>
+      </w:r>
+      <w:r>
+        <w:rPr>
+          <w:rStyle w:val="VerbatimChar"/>
+        </w:rPr>
+        <w:t xml:space="preserve">Store                                 Yes</w:t>
+      </w:r>
+      <w:r>
+        <w:br/>
+      </w:r>
+      <w:r>
+        <w:rPr>
+          <w:rStyle w:val="VerbatimChar"/>
+        </w:rPr>
+        <w:t xml:space="preserve">Date                                  Yes</w:t>
+      </w:r>
+      <w:r>
+        <w:br/>
+      </w:r>
+      <w:r>
+        <w:rPr>
+          <w:rStyle w:val="VerbatimChar"/>
+        </w:rPr>
+        <w:t xml:space="preserve">___________________ _____________________</w:t>
+      </w:r>
+      <w:r>
+        <w:br/>
+      </w:r>
+      <w:r>
+        <w:rPr>
+          <w:rStyle w:val="VerbatimChar"/>
+        </w:rPr>
+        <w:t xml:space="preserve">S.E.: Clustered                 by: Store</w:t>
+      </w:r>
+      <w:r>
+        <w:br/>
+      </w:r>
+      <w:r>
+        <w:rPr>
+          <w:rStyle w:val="VerbatimChar"/>
+        </w:rPr>
+        <w:t xml:space="preserve">Observations                        6,435</w:t>
+      </w:r>
+      <w:r>
+        <w:br/>
+      </w:r>
+      <w:r>
+        <w:rPr>
+          <w:rStyle w:val="VerbatimChar"/>
+        </w:rPr>
+        <w:t xml:space="preserve">R2                                0.98072</w:t>
+      </w:r>
+      <w:r>
+        <w:br/>
+      </w:r>
+      <w:r>
+        <w:rPr>
+          <w:rStyle w:val="VerbatimChar"/>
+        </w:rPr>
+        <w:t xml:space="preserve">Within R2                         0.03797</w:t>
+      </w:r>
+      <w:r>
+        <w:br/>
+      </w:r>
+      <w:r>
+        <w:rPr>
+          <w:rStyle w:val="VerbatimChar"/>
+        </w:rPr>
+        <w:t xml:space="preserve">---</w:t>
+      </w:r>
+      <w:r>
+        <w:br/>
+      </w:r>
+      <w:r>
+        <w:rPr>
+          <w:rStyle w:val="VerbatimChar"/>
+        </w:rPr>
+        <w:t xml:space="preserve">Signif. codes: 0 '***' 0.001 '**' 0.01 '*' 0.05 '.' 0.1 ' ' 1</w:t>
       </w:r>
     </w:p>
     <w:p>
@@ -3396,20 +3306,11 @@
         <w:pStyle w:val="FirstParagraph"/>
       </w:pPr>
       <w:r>
-        <w:t xml:space="preserve">We strongly reject the null hypothesis ( β</w:t>
-      </w:r>
-      <w:r>
-        <w:rPr>
-          <w:i/>
-          <w:iCs/>
-        </w:rPr>
-        <w:t xml:space="preserve">Temp</w:t>
-      </w:r>
-      <w:r>
-        <w:t xml:space="preserve"> </w:t>
-      </w:r>
-      <w:r>
-        <w:t xml:space="preserve">= 0)</w:t>
+        <w:rPr>
+          <w:b/>
+          <w:bCs/>
+        </w:rPr>
+        <w:t xml:space="preserve">Regression Interpretation</w:t>
       </w:r>
     </w:p>
     <w:p>
@@ -3417,20 +3318,7 @@
         <w:pStyle w:val="BodyText"/>
       </w:pPr>
       <w:r>
-        <w:t xml:space="preserve">t-test = β1</w:t>
-      </w:r>
-      <w:r>
-        <w:rPr>
-          <w:i/>
-          <w:iCs/>
-        </w:rPr>
-        <w:t xml:space="preserve">Temp</w:t>
-      </w:r>
-      <w:r>
-        <w:t xml:space="preserve"> </w:t>
-      </w:r>
-      <w:r>
-        <w:t xml:space="preserve">- β0 /SE</w:t>
+        <w:t xml:space="preserve">A one degree Fahrenheit increase in temperature is associated with approximately 0.5% increase in weekly sales, holding fuel prices, CPI, unemployment, date and store fixed effects constant.</w:t>
       </w:r>
     </w:p>
     <w:p>
@@ -3438,27 +3326,33 @@
         <w:pStyle w:val="BodyText"/>
       </w:pPr>
       <w:r>
-        <w:t xml:space="preserve">= 0.005 - 0 / (0.0009) ~ 5.56</w:t>
-      </w:r>
-    </w:p>
-    <w:p>
-      <w:pPr>
-        <w:pStyle w:val="BodyText"/>
-      </w:pPr>
-      <w:r>
-        <w:t xml:space="preserve">The standard error is small relative to the coefficient, leading to a large t-statistic and strong statistical significance.</w:t>
-      </w:r>
-    </w:p>
-    <w:p>
-      <w:pPr>
-        <w:pStyle w:val="Compact"/>
+        <w:rPr>
+          <w:b/>
+          <w:bCs/>
+        </w:rPr>
+        <w:t xml:space="preserve">Temperature effect -</w:t>
+      </w:r>
+    </w:p>
+    <w:p>
+      <w:pPr>
         <w:numPr>
           <w:ilvl w:val="0"/>
           <w:numId w:val="1006"/>
         </w:numPr>
       </w:pPr>
       <w:r>
-        <w:t xml:space="preserve">Regression equation</w:t>
+        <w:t xml:space="preserve">Coefficient Temperature = 0.005 (p&lt;0.001)</w:t>
+      </w:r>
+    </w:p>
+    <w:p>
+      <w:pPr>
+        <w:numPr>
+          <w:ilvl w:val="0"/>
+          <w:numId w:val="1006"/>
+        </w:numPr>
+      </w:pPr>
+      <w:r>
+        <w:t xml:space="preserve">Coefficient Temperature^2 = -3.27e-5 (p&lt;0.001)</w:t>
       </w:r>
     </w:p>
     <w:p>
@@ -3466,17 +3360,57 @@
         <w:pStyle w:val="FirstParagraph"/>
       </w:pPr>
       <w:r>
-        <w:t xml:space="preserve">log(Sales) = β0 + β1</w:t>
+        <w:t xml:space="preserve">We strongly reject the null hypothesis ( β</w:t>
       </w:r>
       <w:r>
         <w:rPr>
           <w:i/>
           <w:iCs/>
         </w:rPr>
-        <w:t xml:space="preserve">Temp + β2</w:t>
-      </w:r>
-      <w:r>
-        <w:t xml:space="preserve">Temp^2 + controls + FE + error</w:t>
+        <w:t xml:space="preserve">Temp</w:t>
+      </w:r>
+      <w:r>
+        <w:t xml:space="preserve"> </w:t>
+      </w:r>
+      <w:r>
+        <w:t xml:space="preserve">= 0)</w:t>
+      </w:r>
+    </w:p>
+    <w:p>
+      <w:pPr>
+        <w:pStyle w:val="BodyText"/>
+      </w:pPr>
+      <w:r>
+        <w:t xml:space="preserve">t-test = β1</w:t>
+      </w:r>
+      <w:r>
+        <w:rPr>
+          <w:i/>
+          <w:iCs/>
+        </w:rPr>
+        <w:t xml:space="preserve">Temp</w:t>
+      </w:r>
+      <w:r>
+        <w:t xml:space="preserve"> </w:t>
+      </w:r>
+      <w:r>
+        <w:t xml:space="preserve">- β0 /SE</w:t>
+      </w:r>
+    </w:p>
+    <w:p>
+      <w:pPr>
+        <w:pStyle w:val="BodyText"/>
+      </w:pPr>
+      <w:r>
+        <w:t xml:space="preserve">= 0.005 - 0 / (0.0009) ~ 5.56</w:t>
+      </w:r>
+    </w:p>
+    <w:p>
+      <w:pPr>
+        <w:pStyle w:val="BodyText"/>
+      </w:pPr>
+      <w:r>
+        <w:t xml:space="preserve">The standard error is small relative to the coefficient, leading to a large t-statistic and strong statistical significance.</w:t>
       </w:r>
     </w:p>
     <w:p>
@@ -3488,7 +3422,7 @@
         </w:numPr>
       </w:pPr>
       <w:r>
-        <w:t xml:space="preserve">Taking the derivative</w:t>
+        <w:t xml:space="preserve">Regression equation</w:t>
       </w:r>
     </w:p>
     <w:p>
@@ -3496,17 +3430,17 @@
         <w:pStyle w:val="FirstParagraph"/>
       </w:pPr>
       <w:r>
-        <w:t xml:space="preserve">d(log Sales)/dt (temp) = β1</w:t>
+        <w:t xml:space="preserve">log(Sales) = β0 + β1</w:t>
       </w:r>
       <w:r>
         <w:rPr>
           <w:i/>
           <w:iCs/>
         </w:rPr>
-        <w:t xml:space="preserve">+ 2β2</w:t>
-      </w:r>
-      <w:r>
-        <w:t xml:space="preserve">Temp</w:t>
+        <w:t xml:space="preserve">Temp + β2</w:t>
+      </w:r>
+      <w:r>
+        <w:t xml:space="preserve">Temp^2 + controls + FE + error</w:t>
       </w:r>
     </w:p>
     <w:p>
@@ -3518,7 +3452,7 @@
         </w:numPr>
       </w:pPr>
       <w:r>
-        <w:t xml:space="preserve">The slope equals zero when:</w:t>
+        <w:t xml:space="preserve">Taking the derivative</w:t>
       </w:r>
     </w:p>
     <w:p>
@@ -3526,36 +3460,37 @@
         <w:pStyle w:val="FirstParagraph"/>
       </w:pPr>
       <w:r>
-        <w:t xml:space="preserve">= 0.005 - 2(-3.27e-5 )Temp = 0</w:t>
-      </w:r>
-    </w:p>
-    <w:p>
-      <w:pPr>
-        <w:pStyle w:val="BodyText"/>
-      </w:pPr>
-      <w:r>
-        <w:t xml:space="preserve">2(-3.27e-5 )Temp = 0.005</w:t>
-      </w:r>
-    </w:p>
-    <w:p>
-      <w:pPr>
-        <w:pStyle w:val="BodyText"/>
-      </w:pPr>
-      <w:r>
-        <w:t xml:space="preserve">Temp = β1/</w:t>
+        <w:t xml:space="preserve">d(log Sales)/dt (temp) = β1</w:t>
       </w:r>
       <w:r>
         <w:rPr>
           <w:i/>
           <w:iCs/>
         </w:rPr>
-        <w:t xml:space="preserve">2β2 ~ 76</w:t>
-      </w:r>
-      <w:r>
-        <w:t xml:space="preserve"> </w:t>
-      </w:r>
-      <w:r>
-        <w:t xml:space="preserve">degree Fahrenheit</w:t>
+        <w:t xml:space="preserve">+ 2β2</w:t>
+      </w:r>
+      <w:r>
+        <w:t xml:space="preserve">Temp</w:t>
+      </w:r>
+    </w:p>
+    <w:p>
+      <w:pPr>
+        <w:pStyle w:val="Compact"/>
+        <w:numPr>
+          <w:ilvl w:val="0"/>
+          <w:numId w:val="1009"/>
+        </w:numPr>
+      </w:pPr>
+      <w:r>
+        <w:t xml:space="preserve">The slope equals zero when:</w:t>
+      </w:r>
+    </w:p>
+    <w:p>
+      <w:pPr>
+        <w:pStyle w:val="FirstParagraph"/>
+      </w:pPr>
+      <w:r>
+        <w:t xml:space="preserve">0.005 - 2(-3.27e-5 )Temp = 0</w:t>
       </w:r>
     </w:p>
     <w:p>
@@ -3563,13 +3498,42 @@
         <w:pStyle w:val="BodyText"/>
       </w:pPr>
       <w:r>
-        <w:t xml:space="preserve">Sales increase with temperature upto 7</w:t>
+        <w:t xml:space="preserve">2(-3.27e-5 )Temp = 0.005</w:t>
+      </w:r>
+    </w:p>
+    <w:p>
+      <w:pPr>
+        <w:pStyle w:val="BodyText"/>
+      </w:pPr>
+      <w:r>
+        <w:t xml:space="preserve">Temp = β1/</w:t>
       </w:r>
       <w:r>
         <w:rPr>
           <w:i/>
           <w:iCs/>
         </w:rPr>
+        <w:t xml:space="preserve">2β2 ~ 76</w:t>
+      </w:r>
+      <w:r>
+        <w:t xml:space="preserve"> </w:t>
+      </w:r>
+      <w:r>
+        <w:t xml:space="preserve">degree Fahrenheit</w:t>
+      </w:r>
+    </w:p>
+    <w:p>
+      <w:pPr>
+        <w:pStyle w:val="BodyText"/>
+      </w:pPr>
+      <w:r>
+        <w:t xml:space="preserve">Sales increase with temperature upto 7</w:t>
+      </w:r>
+      <w:r>
+        <w:rPr>
+          <w:i/>
+          <w:iCs/>
+        </w:rPr>
         <w:t xml:space="preserve">6</w:t>
       </w:r>
       <w:r>
@@ -3685,7 +3649,19 @@
     </w:p>
     <w:p>
       <w:pPr>
-        <w:pStyle w:val="BodyText"/>
+        <w:pStyle w:val="Compact"/>
+        <w:numPr>
+          <w:ilvl w:val="0"/>
+          <w:numId w:val="1010"/>
+        </w:numPr>
+      </w:pPr>
+      <w:r>
+        <w:t xml:space="preserve">Model 2</w:t>
+      </w:r>
+    </w:p>
+    <w:p>
+      <w:pPr>
+        <w:pStyle w:val="FirstParagraph"/>
       </w:pPr>
       <w:r>
         <w:rPr>
@@ -3961,6 +3937,12 @@
     <w:abstractNumId w:val="991"/>
   </w:num>
   <w:num w:numId="1008">
+    <w:abstractNumId w:val="991"/>
+  </w:num>
+  <w:num w:numId="1009">
+    <w:abstractNumId w:val="991"/>
+  </w:num>
+  <w:num w:numId="1010">
     <w:abstractNumId w:val="991"/>
   </w:num>
 </w:numbering>

</xml_diff>

<commit_message>
Overall review and updates.
</commit_message>
<xml_diff>
--- a/code/Walmart_Analysis.docx
+++ b/code/Walmart_Analysis.docx
@@ -2811,6 +2811,10 @@
         </w:numPr>
       </w:pPr>
       <w:r>
+        <w:rPr>
+          <w:b/>
+          <w:bCs/>
+        </w:rPr>
         <w:t xml:space="preserve">Model 1</w:t>
       </w:r>
     </w:p>
@@ -3318,7 +3322,7 @@
         <w:pStyle w:val="BodyText"/>
       </w:pPr>
       <w:r>
-        <w:t xml:space="preserve">A one degree Fahrenheit increase in temperature is associated with approximately 0.5% increase in weekly sales, holding fuel prices, CPI, unemployment, date and store fixed effects constant.</w:t>
+        <w:t xml:space="preserve">A one degree Fahrenheit increase in temperature is associated with approximately ~ 0.5% increase in weekly sales, holding fuel prices, CPI, unemployment and, date and store fixed effects constant</w:t>
       </w:r>
     </w:p>
     <w:p>
@@ -3498,7 +3502,7 @@
         <w:pStyle w:val="BodyText"/>
       </w:pPr>
       <w:r>
-        <w:t xml:space="preserve">2(-3.27e-5 )Temp = 0.005</w:t>
+        <w:t xml:space="preserve">-2(-3.27e-5 )Temp = 0.005</w:t>
       </w:r>
     </w:p>
     <w:p>
@@ -3506,7 +3510,7 @@
         <w:pStyle w:val="BodyText"/>
       </w:pPr>
       <w:r>
-        <w:t xml:space="preserve">Temp = β1/</w:t>
+        <w:t xml:space="preserve">Temp = -β1/</w:t>
       </w:r>
       <w:r>
         <w:rPr>
@@ -3560,7 +3564,7 @@
         <w:pStyle w:val="BodyText"/>
       </w:pPr>
       <w:r>
-        <w:t xml:space="preserve">Coefficient: -0.005 (p&lt;1)</w:t>
+        <w:t xml:space="preserve">Coefficient: -0.005 (p&lt;0.001)</w:t>
       </w:r>
     </w:p>
     <w:p>
@@ -3588,7 +3592,7 @@
         <w:pStyle w:val="BodyText"/>
       </w:pPr>
       <w:r>
-        <w:t xml:space="preserve">Coefficient: -0.0003 (p&lt;1)</w:t>
+        <w:t xml:space="preserve">Coefficient: -0.0003 (p&lt;0)</w:t>
       </w:r>
     </w:p>
     <w:p>
@@ -3656,18 +3660,555 @@
         </w:numPr>
       </w:pPr>
       <w:r>
-        <w:t xml:space="preserve">Model 2</w:t>
-      </w:r>
-    </w:p>
-    <w:p>
-      <w:pPr>
-        <w:pStyle w:val="FirstParagraph"/>
-      </w:pPr>
-      <w:r>
         <w:rPr>
           <w:b/>
           <w:bCs/>
         </w:rPr>
+        <w:t xml:space="preserve">Model 2</w:t>
+      </w:r>
+      <w:r>
+        <w:t xml:space="preserve"> </w:t>
+      </w:r>
+      <w:r>
+        <w:t xml:space="preserve">- As a robustness check, I re-estimate the model without macro controls (Fuel, CPI, Unemployment)</w:t>
+      </w:r>
+    </w:p>
+    <w:p>
+      <w:pPr>
+        <w:pStyle w:val="SourceCode"/>
+      </w:pPr>
+      <w:r>
+        <w:rPr>
+          <w:rStyle w:val="NormalTok"/>
+        </w:rPr>
+        <w:t xml:space="preserve">m2</w:t>
+      </w:r>
+      <w:r>
+        <w:rPr>
+          <w:rStyle w:val="OtherTok"/>
+        </w:rPr>
+        <w:t xml:space="preserve">&lt;-</w:t>
+      </w:r>
+      <w:r>
+        <w:rPr>
+          <w:rStyle w:val="NormalTok"/>
+        </w:rPr>
+        <w:t xml:space="preserve"> </w:t>
+      </w:r>
+      <w:r>
+        <w:rPr>
+          <w:rStyle w:val="FunctionTok"/>
+        </w:rPr>
+        <w:t xml:space="preserve">feols</w:t>
+      </w:r>
+      <w:r>
+        <w:rPr>
+          <w:rStyle w:val="NormalTok"/>
+        </w:rPr>
+        <w:t xml:space="preserve">( log_sales </w:t>
+      </w:r>
+      <w:r>
+        <w:rPr>
+          <w:rStyle w:val="SpecialCharTok"/>
+        </w:rPr>
+        <w:t xml:space="preserve">~</w:t>
+      </w:r>
+      <w:r>
+        <w:rPr>
+          <w:rStyle w:val="NormalTok"/>
+        </w:rPr>
+        <w:t xml:space="preserve"> Temperature </w:t>
+      </w:r>
+      <w:r>
+        <w:rPr>
+          <w:rStyle w:val="SpecialCharTok"/>
+        </w:rPr>
+        <w:t xml:space="preserve">+</w:t>
+      </w:r>
+      <w:r>
+        <w:rPr>
+          <w:rStyle w:val="NormalTok"/>
+        </w:rPr>
+        <w:t xml:space="preserve"> </w:t>
+      </w:r>
+      <w:r>
+        <w:rPr>
+          <w:rStyle w:val="FunctionTok"/>
+        </w:rPr>
+        <w:t xml:space="preserve">I</w:t>
+      </w:r>
+      <w:r>
+        <w:rPr>
+          <w:rStyle w:val="NormalTok"/>
+        </w:rPr>
+        <w:t xml:space="preserve">(Temperature</w:t>
+      </w:r>
+      <w:r>
+        <w:rPr>
+          <w:rStyle w:val="SpecialCharTok"/>
+        </w:rPr>
+        <w:t xml:space="preserve">^</w:t>
+      </w:r>
+      <w:r>
+        <w:rPr>
+          <w:rStyle w:val="DecValTok"/>
+        </w:rPr>
+        <w:t xml:space="preserve">2</w:t>
+      </w:r>
+      <w:r>
+        <w:rPr>
+          <w:rStyle w:val="NormalTok"/>
+        </w:rPr>
+        <w:t xml:space="preserve">) </w:t>
+      </w:r>
+      <w:r>
+        <w:rPr>
+          <w:rStyle w:val="SpecialCharTok"/>
+        </w:rPr>
+        <w:t xml:space="preserve">|</w:t>
+      </w:r>
+      <w:r>
+        <w:rPr>
+          <w:rStyle w:val="NormalTok"/>
+        </w:rPr>
+        <w:t xml:space="preserve"> Store </w:t>
+      </w:r>
+      <w:r>
+        <w:rPr>
+          <w:rStyle w:val="SpecialCharTok"/>
+        </w:rPr>
+        <w:t xml:space="preserve">+</w:t>
+      </w:r>
+      <w:r>
+        <w:rPr>
+          <w:rStyle w:val="NormalTok"/>
+        </w:rPr>
+        <w:t xml:space="preserve"> Date , </w:t>
+      </w:r>
+      <w:r>
+        <w:br/>
+      </w:r>
+      <w:r>
+        <w:rPr>
+          <w:rStyle w:val="NormalTok"/>
+        </w:rPr>
+        <w:t xml:space="preserve">            </w:t>
+      </w:r>
+      <w:r>
+        <w:rPr>
+          <w:rStyle w:val="AttributeTok"/>
+        </w:rPr>
+        <w:t xml:space="preserve">data =</w:t>
+      </w:r>
+      <w:r>
+        <w:rPr>
+          <w:rStyle w:val="NormalTok"/>
+        </w:rPr>
+        <w:t xml:space="preserve"> walmart , </w:t>
+      </w:r>
+      <w:r>
+        <w:rPr>
+          <w:rStyle w:val="AttributeTok"/>
+        </w:rPr>
+        <w:t xml:space="preserve">vcov =</w:t>
+      </w:r>
+      <w:r>
+        <w:rPr>
+          <w:rStyle w:val="NormalTok"/>
+        </w:rPr>
+        <w:t xml:space="preserve"> </w:t>
+      </w:r>
+      <w:r>
+        <w:rPr>
+          <w:rStyle w:val="SpecialCharTok"/>
+        </w:rPr>
+        <w:t xml:space="preserve">~</w:t>
+      </w:r>
+      <w:r>
+        <w:rPr>
+          <w:rStyle w:val="NormalTok"/>
+        </w:rPr>
+        <w:t xml:space="preserve"> Store)</w:t>
+      </w:r>
+      <w:r>
+        <w:br/>
+      </w:r>
+      <w:r>
+        <w:br/>
+      </w:r>
+      <w:r>
+        <w:rPr>
+          <w:rStyle w:val="FunctionTok"/>
+        </w:rPr>
+        <w:t xml:space="preserve">etable</w:t>
+      </w:r>
+      <w:r>
+        <w:rPr>
+          <w:rStyle w:val="NormalTok"/>
+        </w:rPr>
+        <w:t xml:space="preserve">(m2,</w:t>
+      </w:r>
+      <w:r>
+        <w:rPr>
+          <w:rStyle w:val="AttributeTok"/>
+        </w:rPr>
+        <w:t xml:space="preserve">digits =</w:t>
+      </w:r>
+      <w:r>
+        <w:rPr>
+          <w:rStyle w:val="NormalTok"/>
+        </w:rPr>
+        <w:t xml:space="preserve"> </w:t>
+      </w:r>
+      <w:r>
+        <w:rPr>
+          <w:rStyle w:val="DecValTok"/>
+        </w:rPr>
+        <w:t xml:space="preserve">3</w:t>
+      </w:r>
+      <w:r>
+        <w:rPr>
+          <w:rStyle w:val="NormalTok"/>
+        </w:rPr>
+        <w:t xml:space="preserve">)</w:t>
+      </w:r>
+    </w:p>
+    <w:p>
+      <w:pPr>
+        <w:pStyle w:val="SourceCode"/>
+      </w:pPr>
+      <w:r>
+        <w:rPr>
+          <w:rStyle w:val="VerbatimChar"/>
+        </w:rPr>
+        <w:t xml:space="preserve">                                       m2</w:t>
+      </w:r>
+      <w:r>
+        <w:br/>
+      </w:r>
+      <w:r>
+        <w:rPr>
+          <w:rStyle w:val="VerbatimChar"/>
+        </w:rPr>
+        <w:t xml:space="preserve">Dependent Var.:                 log_sales</w:t>
+      </w:r>
+      <w:r>
+        <w:br/>
+      </w:r>
+      <w:r>
+        <w:rPr>
+          <w:rStyle w:val="VerbatimChar"/>
+        </w:rPr>
+        <w:t xml:space="preserve">                                         </w:t>
+      </w:r>
+      <w:r>
+        <w:br/>
+      </w:r>
+      <w:r>
+        <w:rPr>
+          <w:rStyle w:val="VerbatimChar"/>
+        </w:rPr>
+        <w:t xml:space="preserve">Temperature             0.005*** (0.0009)</w:t>
+      </w:r>
+      <w:r>
+        <w:br/>
+      </w:r>
+      <w:r>
+        <w:rPr>
+          <w:rStyle w:val="VerbatimChar"/>
+        </w:rPr>
+        <w:t xml:space="preserve">I(I(Temperature^2)) -2.97e-5*** (8.04e-6)</w:t>
+      </w:r>
+      <w:r>
+        <w:br/>
+      </w:r>
+      <w:r>
+        <w:rPr>
+          <w:rStyle w:val="VerbatimChar"/>
+        </w:rPr>
+        <w:t xml:space="preserve">Fixed-Effects:      ---------------------</w:t>
+      </w:r>
+      <w:r>
+        <w:br/>
+      </w:r>
+      <w:r>
+        <w:rPr>
+          <w:rStyle w:val="VerbatimChar"/>
+        </w:rPr>
+        <w:t xml:space="preserve">Store                                 Yes</w:t>
+      </w:r>
+      <w:r>
+        <w:br/>
+      </w:r>
+      <w:r>
+        <w:rPr>
+          <w:rStyle w:val="VerbatimChar"/>
+        </w:rPr>
+        <w:t xml:space="preserve">Date                                  Yes</w:t>
+      </w:r>
+      <w:r>
+        <w:br/>
+      </w:r>
+      <w:r>
+        <w:rPr>
+          <w:rStyle w:val="VerbatimChar"/>
+        </w:rPr>
+        <w:t xml:space="preserve">___________________ _____________________</w:t>
+      </w:r>
+      <w:r>
+        <w:br/>
+      </w:r>
+      <w:r>
+        <w:rPr>
+          <w:rStyle w:val="VerbatimChar"/>
+        </w:rPr>
+        <w:t xml:space="preserve">S.E.: Clustered                 by: Store</w:t>
+      </w:r>
+      <w:r>
+        <w:br/>
+      </w:r>
+      <w:r>
+        <w:rPr>
+          <w:rStyle w:val="VerbatimChar"/>
+        </w:rPr>
+        <w:t xml:space="preserve">Observations                        6,435</w:t>
+      </w:r>
+      <w:r>
+        <w:br/>
+      </w:r>
+      <w:r>
+        <w:rPr>
+          <w:rStyle w:val="VerbatimChar"/>
+        </w:rPr>
+        <w:t xml:space="preserve">R2                                0.98040</w:t>
+      </w:r>
+      <w:r>
+        <w:br/>
+      </w:r>
+      <w:r>
+        <w:rPr>
+          <w:rStyle w:val="VerbatimChar"/>
+        </w:rPr>
+        <w:t xml:space="preserve">Within R2                         0.02201</w:t>
+      </w:r>
+      <w:r>
+        <w:br/>
+      </w:r>
+      <w:r>
+        <w:rPr>
+          <w:rStyle w:val="VerbatimChar"/>
+        </w:rPr>
+        <w:t xml:space="preserve">---</w:t>
+      </w:r>
+      <w:r>
+        <w:br/>
+      </w:r>
+      <w:r>
+        <w:rPr>
+          <w:rStyle w:val="VerbatimChar"/>
+        </w:rPr>
+        <w:t xml:space="preserve">Signif. codes: 0 '***' 0.001 '**' 0.01 '*' 0.05 '.' 0.1 ' ' 1</w:t>
+      </w:r>
+    </w:p>
+    <w:p>
+      <w:pPr>
+        <w:pStyle w:val="FirstParagraph"/>
+      </w:pPr>
+      <w:r>
+        <w:rPr>
+          <w:b/>
+          <w:bCs/>
+        </w:rPr>
+        <w:t xml:space="preserve">Interpretation</w:t>
+      </w:r>
+    </w:p>
+    <w:p>
+      <w:pPr>
+        <w:pStyle w:val="BodyText"/>
+      </w:pPr>
+      <w:r>
+        <w:t xml:space="preserve">A one degree increase in Fahrenheit is associated with ~ 0.5% increase in weekly sales holding date and store fixed effect constant.</w:t>
+      </w:r>
+    </w:p>
+    <w:p>
+      <w:pPr>
+        <w:pStyle w:val="BodyText"/>
+      </w:pPr>
+      <w:r>
+        <w:rPr>
+          <w:b/>
+          <w:bCs/>
+        </w:rPr>
+        <w:t xml:space="preserve">Coefficients</w:t>
+      </w:r>
+    </w:p>
+    <w:p>
+      <w:pPr>
+        <w:pStyle w:val="BodyText"/>
+      </w:pPr>
+      <w:r>
+        <w:t xml:space="preserve">Temperature = 0.005 (p_value &lt; 0.001)</w:t>
+      </w:r>
+    </w:p>
+    <w:p>
+      <w:pPr>
+        <w:pStyle w:val="BodyText"/>
+      </w:pPr>
+      <w:r>
+        <w:t xml:space="preserve">I(Temperature^2) = -2.97e-5 (p_value&lt;0.001)</w:t>
+      </w:r>
+    </w:p>
+    <w:p>
+      <w:pPr>
+        <w:pStyle w:val="BodyText"/>
+      </w:pPr>
+      <w:r>
+        <w:t xml:space="preserve">Turning point when slope is zero:</w:t>
+      </w:r>
+    </w:p>
+    <w:p>
+      <w:pPr>
+        <w:pStyle w:val="BodyText"/>
+      </w:pPr>
+      <w:r>
+        <w:t xml:space="preserve">Temp = - β1/</w:t>
+      </w:r>
+      <w:r>
+        <w:rPr>
+          <w:i/>
+          <w:iCs/>
+        </w:rPr>
+        <w:t xml:space="preserve">2β2</w:t>
+      </w:r>
+    </w:p>
+    <w:p>
+      <w:pPr>
+        <w:pStyle w:val="BodyText"/>
+      </w:pPr>
+      <w:r>
+        <w:t xml:space="preserve">0 = -(0.005 /2(-2.97e-5))</w:t>
+      </w:r>
+    </w:p>
+    <w:p>
+      <w:pPr>
+        <w:pStyle w:val="BodyText"/>
+      </w:pPr>
+      <w:r>
+        <w:t xml:space="preserve">~ 84 degree Fahrenheit</w:t>
+      </w:r>
+    </w:p>
+    <w:p>
+      <w:pPr>
+        <w:pStyle w:val="BodyText"/>
+      </w:pPr>
+      <w:r>
+        <w:t xml:space="preserve">The turning point shifts upward, but the inverted u realtionship still remains</w:t>
+      </w:r>
+    </w:p>
+    <w:p>
+      <w:pPr>
+        <w:pStyle w:val="BodyText"/>
+      </w:pPr>
+      <w:r>
+        <w:rPr>
+          <w:b/>
+          <w:bCs/>
+        </w:rPr>
+        <w:t xml:space="preserve">Within R2</w:t>
+      </w:r>
+    </w:p>
+    <w:p>
+      <w:pPr>
+        <w:pStyle w:val="BodyText"/>
+      </w:pPr>
+      <w:r>
+        <w:t xml:space="preserve">Temperature controls explains about 2.2% of within-store weekly variation in sales</w:t>
+      </w:r>
+    </w:p>
+    <w:p>
+      <w:pPr>
+        <w:pStyle w:val="BodyText"/>
+      </w:pPr>
+      <w:r>
+        <w:rPr>
+          <w:b/>
+          <w:bCs/>
+        </w:rPr>
+        <w:t xml:space="preserve">Comparison</w:t>
+      </w:r>
+      <w:r>
+        <w:t xml:space="preserve">:</w:t>
+      </w:r>
+    </w:p>
+    <w:p>
+      <w:pPr>
+        <w:pStyle w:val="BodyText"/>
+      </w:pPr>
+      <w:r>
+        <w:t xml:space="preserve">Compare Model 1 &amp; Model 2</w:t>
+      </w:r>
+    </w:p>
+    <w:p>
+      <w:pPr>
+        <w:numPr>
+          <w:ilvl w:val="0"/>
+          <w:numId w:val="1011"/>
+        </w:numPr>
+      </w:pPr>
+      <w:r>
+        <w:t xml:space="preserve">Temperature coefficients: same (0.005)</w:t>
+      </w:r>
+    </w:p>
+    <w:p>
+      <w:pPr>
+        <w:numPr>
+          <w:ilvl w:val="0"/>
+          <w:numId w:val="1011"/>
+        </w:numPr>
+      </w:pPr>
+      <w:r>
+        <w:t xml:space="preserve">Quadratic is still negative and significant</w:t>
+      </w:r>
+    </w:p>
+    <w:p>
+      <w:pPr>
+        <w:numPr>
+          <w:ilvl w:val="0"/>
+          <w:numId w:val="1011"/>
+        </w:numPr>
+      </w:pPr>
+      <w:r>
+        <w:t xml:space="preserve">Turning point, slight change in magnitude</w:t>
+      </w:r>
+    </w:p>
+    <w:p>
+      <w:pPr>
+        <w:numPr>
+          <w:ilvl w:val="0"/>
+          <w:numId w:val="1011"/>
+        </w:numPr>
+      </w:pPr>
+      <w:r>
+        <w:t xml:space="preserve">Within R2 decreases, since the model 2 excludes explanatory variables</w:t>
+      </w:r>
+    </w:p>
+    <w:p>
+      <w:pPr>
+        <w:pStyle w:val="FirstParagraph"/>
+      </w:pPr>
+      <w:r>
+        <w:t xml:space="preserve">The above suggest, the nonlinear temperature effect is not driven by macroeconomic controls.</w:t>
+      </w:r>
+    </w:p>
+    <w:p>
+      <w:pPr>
+        <w:pStyle w:val="BodyText"/>
+      </w:pPr>
+      <w:r>
+        <w:rPr>
+          <w:b/>
+          <w:bCs/>
+        </w:rPr>
         <w:t xml:space="preserve">Conclusion</w:t>
       </w:r>
       <w:r>
@@ -3679,7 +4220,7 @@
         <w:pStyle w:val="BodyText"/>
       </w:pPr>
       <w:r>
-        <w:t xml:space="preserve">This analysis examines whether higher temperatures causally affect weekly sales across 45 Walmart stores between 2010 and 2012. Using panel data methods with store and week fixed effects, the causal effect of temperature is identified from cross-store variation in temperature within the same week, after removing time-invariant store characteristics and common seasonal or macroeconomic shocks.</w:t>
+        <w:t xml:space="preserve">This analysis examines whether higher temperatures causally affect weekly sales across 45 Walmart stores between 2010 and 2012. Using panel data methods with store and week fixed effects, the causal effect of temperature is identified from cross-store variation in temperature within the same week, after removing time-invariant store characteristics and Holiday Flag through date fixed effect</w:t>
       </w:r>
     </w:p>
     <w:p>
@@ -3695,7 +4236,7 @@
         <w:pStyle w:val="BodyText"/>
       </w:pPr>
       <w:r>
-        <w:t xml:space="preserve">Overall, the evidence suggests that temperature does have a causal effect on sales, but the relationship is nonlinear. For managerial decision-making, this implies that moderate warming may benefit sales, whereas extreme heat events may negatively impact store performance. These findings can help Walmart in forecasting, planning inventory and marketing events based on temperature</w:t>
+        <w:t xml:space="preserve">Overall, the evidence suggests that temperature does have a causal effect on sales, but the relationship is nonlinear. For managerial decision-making, this implies that moderate warming may benefit sales, whereas extreme heat events may negatively impact store performance. These findings can help Walmart in forecasting, planning inventory and marketing events, product launches based on temperature</w:t>
       </w:r>
     </w:p>
     <w:bookmarkEnd w:id="40"/>
@@ -3943,6 +4484,9 @@
     <w:abstractNumId w:val="991"/>
   </w:num>
   <w:num w:numId="1010">
+    <w:abstractNumId w:val="991"/>
+  </w:num>
+  <w:num w:numId="1011">
     <w:abstractNumId w:val="991"/>
   </w:num>
 </w:numbering>

</xml_diff>